<commit_message>
Upload 05 sửa pygame
</commit_message>
<xml_diff>
--- a/read.docx
+++ b/read.docx
@@ -1035,6 +1035,49 @@
     </w:p>
     <w:p/>
     <w:p/>
+    <w:p/>
+    <w:p>
+      <w:r>
+        <w:t>kiểm tra kernel có load driver BT không</w:t>
+      </w:r>
+    </w:p>
+    <w:p>
+      <w:r>
+        <w:t>dmesg | grep -i bluetooth</w:t>
+      </w:r>
+    </w:p>
+    <w:p/>
+    <w:p/>
+    <w:p>
+      <w:r>
+        <w:t>Hoặc chi tiết hơn:</w:t>
+      </w:r>
+    </w:p>
+    <w:p/>
+    <w:p>
+      <w:r>
+        <w:t>dmesg | grep -i hci</w:t>
+      </w:r>
+    </w:p>
+    <w:p/>
+    <w:p/>
+    <w:p>
+      <w:r>
+        <w:t>Nếu thấy kiểu:</w:t>
+      </w:r>
+    </w:p>
+    <w:p/>
+    <w:p>
+      <w:r>
+        <w:t>Bluetooth: HCI UART driver ver 2.3</w:t>
+      </w:r>
+    </w:p>
+    <w:p>
+      <w:r>
+        <w:t>Bluetooth: HCI device registered (hci0)</w:t>
+      </w:r>
+    </w:p>
+    <w:p/>
     <w:p>
       <w:pPr>
         <w:rPr>
@@ -1121,7 +1164,7 @@
     <w:p>
       <w:r>
         <w:pict w14:anchorId="32674F6D">
-          <v:rect id="_x0000_i1049" style="width:0;height:1.5pt" o:hralign="center" o:hrstd="t" o:hr="t" fillcolor="#a0a0a0" stroked="f"/>
+          <v:rect id="_x0000_i1031" style="width:0;height:1.5pt" o:hralign="center" o:hrstd="t" o:hr="t" fillcolor="#a0a0a0" stroked="f"/>
         </w:pict>
       </w:r>
     </w:p>
@@ -1219,7 +1262,7 @@
     <w:p>
       <w:r>
         <w:pict w14:anchorId="405ED074">
-          <v:rect id="_x0000_i1050" style="width:0;height:1.5pt" o:hralign="center" o:hrstd="t" o:hr="t" fillcolor="#a0a0a0" stroked="f"/>
+          <v:rect id="_x0000_i1032" style="width:0;height:1.5pt" o:hralign="center" o:hrstd="t" o:hr="t" fillcolor="#a0a0a0" stroked="f"/>
         </w:pict>
       </w:r>
     </w:p>
@@ -1263,204 +1306,204 @@
     </w:p>
     <w:p>
       <w:r>
+        <w:t>Bạn sẽ thấy:</w:t>
+      </w:r>
+    </w:p>
+    <w:p>
+      <w:r>
+        <w:t>hci0: Type: Primary  Bus: UART</w:t>
+      </w:r>
+    </w:p>
+    <w:p>
+      <w:r>
+        <w:t xml:space="preserve">      UP RUNNING</w:t>
+      </w:r>
+    </w:p>
+    <w:p>
+      <w:r>
+        <w:t>Nếu chưa UP:</w:t>
+      </w:r>
+    </w:p>
+    <w:p>
+      <w:pPr>
+        <w:rPr>
+          <w:rFonts w:ascii="Courier New" w:hAnsi="Courier New" w:cs="Courier New"/>
+          <w:color w:val="0F9ED5" w:themeColor="accent4"/>
+        </w:rPr>
+      </w:pPr>
+      <w:r>
+        <w:rPr>
+          <w:rFonts w:ascii="Courier New" w:hAnsi="Courier New" w:cs="Courier New"/>
+          <w:color w:val="0F9ED5" w:themeColor="accent4"/>
+        </w:rPr>
+        <w:t>sudo hciconfig hci0 up</w:t>
+      </w:r>
+    </w:p>
+    <w:p>
+      <w:r>
+        <w:pict w14:anchorId="106FD367">
+          <v:rect id="_x0000_i1033" style="width:0;height:1.5pt" o:hralign="center" o:hrstd="t" o:hr="t" fillcolor="#a0a0a0" stroked="f"/>
+        </w:pict>
+      </w:r>
+    </w:p>
+    <w:p>
+      <w:pPr>
+        <w:rPr>
+          <w:b/>
+          <w:bCs/>
+        </w:rPr>
+      </w:pPr>
+      <w:r>
+        <w:rPr>
+          <w:b/>
+          <w:bCs/>
+        </w:rPr>
+        <w:t>5️</w:t>
+      </w:r>
+      <w:r>
+        <w:rPr>
+          <w:rFonts w:ascii="Segoe UI Symbol" w:hAnsi="Segoe UI Symbol" w:cs="Segoe UI Symbol"/>
+          <w:b/>
+          <w:bCs/>
+        </w:rPr>
+        <w:t>⃣</w:t>
+      </w:r>
+      <w:r>
+        <w:rPr>
+          <w:b/>
+          <w:bCs/>
+        </w:rPr>
+        <w:t xml:space="preserve"> Test ghép thiết bị (chuột / bàn phím)</w:t>
+      </w:r>
+    </w:p>
+    <w:p>
+      <w:pPr>
+        <w:rPr>
+          <w:rFonts w:ascii="Courier New" w:hAnsi="Courier New" w:cs="Courier New"/>
+          <w:color w:val="0F9ED5" w:themeColor="accent4"/>
+        </w:rPr>
+      </w:pPr>
+      <w:r>
+        <w:rPr>
+          <w:rFonts w:ascii="Courier New" w:hAnsi="Courier New" w:cs="Courier New"/>
+          <w:color w:val="0F9ED5" w:themeColor="accent4"/>
+        </w:rPr>
+        <w:t>bluetoothctl</w:t>
+      </w:r>
+    </w:p>
+    <w:p>
+      <w:r>
+        <w:t>Trong giao diện:</w:t>
+      </w:r>
+    </w:p>
+    <w:p>
+      <w:pPr>
+        <w:rPr>
+          <w:rFonts w:ascii="Courier New" w:hAnsi="Courier New" w:cs="Courier New"/>
+          <w:color w:val="0F9ED5" w:themeColor="accent4"/>
+        </w:rPr>
+      </w:pPr>
+      <w:r>
+        <w:rPr>
+          <w:rFonts w:ascii="Courier New" w:hAnsi="Courier New" w:cs="Courier New"/>
+          <w:color w:val="0F9ED5" w:themeColor="accent4"/>
+        </w:rPr>
+        <w:t>power on</w:t>
+      </w:r>
+    </w:p>
+    <w:p>
+      <w:pPr>
+        <w:rPr>
+          <w:rFonts w:ascii="Courier New" w:hAnsi="Courier New" w:cs="Courier New"/>
+          <w:color w:val="0F9ED5" w:themeColor="accent4"/>
+        </w:rPr>
+      </w:pPr>
+      <w:r>
+        <w:rPr>
+          <w:rFonts w:ascii="Courier New" w:hAnsi="Courier New" w:cs="Courier New"/>
+          <w:color w:val="0F9ED5" w:themeColor="accent4"/>
+        </w:rPr>
+        <w:t>agent on</w:t>
+      </w:r>
+    </w:p>
+    <w:p>
+      <w:pPr>
+        <w:rPr>
+          <w:rFonts w:ascii="Courier New" w:hAnsi="Courier New" w:cs="Courier New"/>
+          <w:color w:val="0F9ED5" w:themeColor="accent4"/>
+        </w:rPr>
+      </w:pPr>
+      <w:r>
+        <w:rPr>
+          <w:rFonts w:ascii="Courier New" w:hAnsi="Courier New" w:cs="Courier New"/>
+          <w:color w:val="0F9ED5" w:themeColor="accent4"/>
+        </w:rPr>
+        <w:t>default-agent</w:t>
+      </w:r>
+    </w:p>
+    <w:p>
+      <w:pPr>
+        <w:rPr>
+          <w:rFonts w:ascii="Courier New" w:hAnsi="Courier New" w:cs="Courier New"/>
+          <w:color w:val="0F9ED5" w:themeColor="accent4"/>
+        </w:rPr>
+      </w:pPr>
+      <w:r>
+        <w:rPr>
+          <w:rFonts w:ascii="Courier New" w:hAnsi="Courier New" w:cs="Courier New"/>
+          <w:color w:val="0F9ED5" w:themeColor="accent4"/>
+        </w:rPr>
+        <w:t>scan on</w:t>
+      </w:r>
+    </w:p>
+    <w:p>
+      <w:r>
+        <w:t>Khi thấy thiết bị:</w:t>
+      </w:r>
+    </w:p>
+    <w:p>
+      <w:pPr>
+        <w:rPr>
+          <w:rFonts w:ascii="Courier New" w:hAnsi="Courier New" w:cs="Courier New"/>
+          <w:color w:val="0F9ED5" w:themeColor="accent4"/>
+        </w:rPr>
+      </w:pPr>
+      <w:r>
+        <w:rPr>
+          <w:rFonts w:ascii="Courier New" w:hAnsi="Courier New" w:cs="Courier New"/>
+          <w:color w:val="0F9ED5" w:themeColor="accent4"/>
+        </w:rPr>
+        <w:t>pair XX:XX:XX:XX:XX:XX</w:t>
+      </w:r>
+    </w:p>
+    <w:p>
+      <w:pPr>
+        <w:rPr>
+          <w:rFonts w:ascii="Courier New" w:hAnsi="Courier New" w:cs="Courier New"/>
+          <w:color w:val="0F9ED5" w:themeColor="accent4"/>
+        </w:rPr>
+      </w:pPr>
+      <w:r>
+        <w:rPr>
+          <w:rFonts w:ascii="Courier New" w:hAnsi="Courier New" w:cs="Courier New"/>
+          <w:color w:val="0F9ED5" w:themeColor="accent4"/>
+        </w:rPr>
+        <w:t>trust XX:XX:XX:XX:XX:XX</w:t>
+      </w:r>
+    </w:p>
+    <w:p>
+      <w:pPr>
+        <w:rPr>
+          <w:rFonts w:ascii="Courier New" w:hAnsi="Courier New" w:cs="Courier New"/>
+          <w:color w:val="0F9ED5" w:themeColor="accent4"/>
+        </w:rPr>
+      </w:pPr>
+      <w:r>
+        <w:rPr>
+          <w:rFonts w:ascii="Courier New" w:hAnsi="Courier New" w:cs="Courier New"/>
+          <w:color w:val="0F9ED5" w:themeColor="accent4"/>
+        </w:rPr>
         <w:lastRenderedPageBreak/>
-        <w:t>Bạn sẽ thấy:</w:t>
-      </w:r>
-    </w:p>
-    <w:p>
-      <w:r>
-        <w:t>hci0: Type: Primary  Bus: UART</w:t>
-      </w:r>
-    </w:p>
-    <w:p>
-      <w:r>
-        <w:t xml:space="preserve">      UP RUNNING</w:t>
-      </w:r>
-    </w:p>
-    <w:p>
-      <w:r>
-        <w:t>Nếu chưa UP:</w:t>
-      </w:r>
-    </w:p>
-    <w:p>
-      <w:pPr>
-        <w:rPr>
-          <w:rFonts w:ascii="Courier New" w:hAnsi="Courier New" w:cs="Courier New"/>
-          <w:color w:val="0F9ED5" w:themeColor="accent4"/>
-        </w:rPr>
-      </w:pPr>
-      <w:r>
-        <w:rPr>
-          <w:rFonts w:ascii="Courier New" w:hAnsi="Courier New" w:cs="Courier New"/>
-          <w:color w:val="0F9ED5" w:themeColor="accent4"/>
-        </w:rPr>
-        <w:t>sudo hciconfig hci0 up</w:t>
-      </w:r>
-    </w:p>
-    <w:p>
-      <w:r>
-        <w:pict w14:anchorId="106FD367">
-          <v:rect id="_x0000_i1051" style="width:0;height:1.5pt" o:hralign="center" o:hrstd="t" o:hr="t" fillcolor="#a0a0a0" stroked="f"/>
-        </w:pict>
-      </w:r>
-    </w:p>
-    <w:p>
-      <w:pPr>
-        <w:rPr>
-          <w:b/>
-          <w:bCs/>
-        </w:rPr>
-      </w:pPr>
-      <w:r>
-        <w:rPr>
-          <w:b/>
-          <w:bCs/>
-        </w:rPr>
-        <w:t>5️</w:t>
-      </w:r>
-      <w:r>
-        <w:rPr>
-          <w:rFonts w:ascii="Segoe UI Symbol" w:hAnsi="Segoe UI Symbol" w:cs="Segoe UI Symbol"/>
-          <w:b/>
-          <w:bCs/>
-        </w:rPr>
-        <w:t>⃣</w:t>
-      </w:r>
-      <w:r>
-        <w:rPr>
-          <w:b/>
-          <w:bCs/>
-        </w:rPr>
-        <w:t xml:space="preserve"> Test ghép thiết bị (chuột / bàn phím)</w:t>
-      </w:r>
-    </w:p>
-    <w:p>
-      <w:pPr>
-        <w:rPr>
-          <w:rFonts w:ascii="Courier New" w:hAnsi="Courier New" w:cs="Courier New"/>
-          <w:color w:val="0F9ED5" w:themeColor="accent4"/>
-        </w:rPr>
-      </w:pPr>
-      <w:r>
-        <w:rPr>
-          <w:rFonts w:ascii="Courier New" w:hAnsi="Courier New" w:cs="Courier New"/>
-          <w:color w:val="0F9ED5" w:themeColor="accent4"/>
-        </w:rPr>
-        <w:t>bluetoothctl</w:t>
-      </w:r>
-    </w:p>
-    <w:p>
-      <w:r>
-        <w:t>Trong giao diện:</w:t>
-      </w:r>
-    </w:p>
-    <w:p>
-      <w:pPr>
-        <w:rPr>
-          <w:rFonts w:ascii="Courier New" w:hAnsi="Courier New" w:cs="Courier New"/>
-          <w:color w:val="0F9ED5" w:themeColor="accent4"/>
-        </w:rPr>
-      </w:pPr>
-      <w:r>
-        <w:rPr>
-          <w:rFonts w:ascii="Courier New" w:hAnsi="Courier New" w:cs="Courier New"/>
-          <w:color w:val="0F9ED5" w:themeColor="accent4"/>
-        </w:rPr>
-        <w:t>power on</w:t>
-      </w:r>
-    </w:p>
-    <w:p>
-      <w:pPr>
-        <w:rPr>
-          <w:rFonts w:ascii="Courier New" w:hAnsi="Courier New" w:cs="Courier New"/>
-          <w:color w:val="0F9ED5" w:themeColor="accent4"/>
-        </w:rPr>
-      </w:pPr>
-      <w:r>
-        <w:rPr>
-          <w:rFonts w:ascii="Courier New" w:hAnsi="Courier New" w:cs="Courier New"/>
-          <w:color w:val="0F9ED5" w:themeColor="accent4"/>
-        </w:rPr>
-        <w:t>agent on</w:t>
-      </w:r>
-    </w:p>
-    <w:p>
-      <w:pPr>
-        <w:rPr>
-          <w:rFonts w:ascii="Courier New" w:hAnsi="Courier New" w:cs="Courier New"/>
-          <w:color w:val="0F9ED5" w:themeColor="accent4"/>
-        </w:rPr>
-      </w:pPr>
-      <w:r>
-        <w:rPr>
-          <w:rFonts w:ascii="Courier New" w:hAnsi="Courier New" w:cs="Courier New"/>
-          <w:color w:val="0F9ED5" w:themeColor="accent4"/>
-        </w:rPr>
-        <w:t>default-agent</w:t>
-      </w:r>
-    </w:p>
-    <w:p>
-      <w:pPr>
-        <w:rPr>
-          <w:rFonts w:ascii="Courier New" w:hAnsi="Courier New" w:cs="Courier New"/>
-          <w:color w:val="0F9ED5" w:themeColor="accent4"/>
-        </w:rPr>
-      </w:pPr>
-      <w:r>
-        <w:rPr>
-          <w:rFonts w:ascii="Courier New" w:hAnsi="Courier New" w:cs="Courier New"/>
-          <w:color w:val="0F9ED5" w:themeColor="accent4"/>
-        </w:rPr>
-        <w:t>scan on</w:t>
-      </w:r>
-    </w:p>
-    <w:p>
-      <w:r>
-        <w:t>Khi thấy thiết bị:</w:t>
-      </w:r>
-    </w:p>
-    <w:p>
-      <w:pPr>
-        <w:rPr>
-          <w:rFonts w:ascii="Courier New" w:hAnsi="Courier New" w:cs="Courier New"/>
-          <w:color w:val="0F9ED5" w:themeColor="accent4"/>
-        </w:rPr>
-      </w:pPr>
-      <w:r>
-        <w:rPr>
-          <w:rFonts w:ascii="Courier New" w:hAnsi="Courier New" w:cs="Courier New"/>
-          <w:color w:val="0F9ED5" w:themeColor="accent4"/>
-        </w:rPr>
-        <w:t>pair XX:XX:XX:XX:XX:XX</w:t>
-      </w:r>
-    </w:p>
-    <w:p>
-      <w:pPr>
-        <w:rPr>
-          <w:rFonts w:ascii="Courier New" w:hAnsi="Courier New" w:cs="Courier New"/>
-          <w:color w:val="0F9ED5" w:themeColor="accent4"/>
-        </w:rPr>
-      </w:pPr>
-      <w:r>
-        <w:rPr>
-          <w:rFonts w:ascii="Courier New" w:hAnsi="Courier New" w:cs="Courier New"/>
-          <w:color w:val="0F9ED5" w:themeColor="accent4"/>
-        </w:rPr>
-        <w:t>trust XX:XX:XX:XX:XX:XX</w:t>
-      </w:r>
-    </w:p>
-    <w:p>
-      <w:pPr>
-        <w:rPr>
-          <w:rFonts w:ascii="Courier New" w:hAnsi="Courier New" w:cs="Courier New"/>
-          <w:color w:val="0F9ED5" w:themeColor="accent4"/>
-        </w:rPr>
-      </w:pPr>
-      <w:r>
-        <w:rPr>
-          <w:rFonts w:ascii="Courier New" w:hAnsi="Courier New" w:cs="Courier New"/>
-          <w:color w:val="0F9ED5" w:themeColor="accent4"/>
-        </w:rPr>
         <w:t>connect XX:XX:XX:XX:XX:XX</w:t>
       </w:r>
     </w:p>

</xml_diff>